<commit_message>
updated info for inspect
</commit_message>
<xml_diff>
--- a/Docker_RUN.docx
+++ b/Docker_RUN.docx
@@ -177,6 +177,9 @@
       <w:r>
         <w:t>Maps port from host to port from container</w:t>
       </w:r>
+      <w:r>
+        <w:t>+</w:t>
+      </w:r>
     </w:p>
     <w:p>
       <w:r>
@@ -259,6 +262,29 @@
       <w:proofErr w:type="spellEnd"/>
       <w:r>
         <w:t>/ID”</w:t>
+      </w:r>
+      <w:r>
+        <w:t xml:space="preserve"> (</w:t>
+      </w:r>
+      <w:r>
+        <w:rPr>
+          <w:highlight w:val="yellow"/>
+        </w:rPr>
+        <w:t xml:space="preserve">This will list ENV variables, </w:t>
+      </w:r>
+      <w:proofErr w:type="spellStart"/>
+      <w:r>
+        <w:rPr>
+          <w:highlight w:val="yellow"/>
+        </w:rPr>
+        <w:t>ip</w:t>
+      </w:r>
+      <w:proofErr w:type="spellEnd"/>
+      <w:r>
+        <w:rPr>
+          <w:highlight w:val="yellow"/>
+        </w:rPr>
+        <w:t xml:space="preserve"> address, ports etc.)</w:t>
       </w:r>
     </w:p>
     <w:p>

</xml_diff>